<commit_message>
Mise à jour 8_03
</commit_message>
<xml_diff>
--- a/2_Spec_techniques/Sourice_Pierre_2_spécifications techniques_08022024 (1).docx
+++ b/2_Spec_techniques/Sourice_Pierre_2_spécifications techniques_08022024 (1).docx
@@ -1495,7 +1495,25 @@
                 <w:sz w:val="22"/>
                 <w:szCs w:val="22"/>
               </w:rPr>
-              <w:t xml:space="preserve"> permet de prendre en charge différentes méthodes d'authentifications. (Google, Facebook, etc..)</w:t>
+              <w:t xml:space="preserve"> permet de prendre en charge différentes méthodes d'authentifications. (Google, Facebook, </w:t>
+            </w:r>
+            <w:proofErr w:type="gramStart"/>
+            <w:r>
+              <w:rPr>
+                <w:rFonts w:ascii="Arial" w:hAnsi="Arial" w:cs="Arial"/>
+                <w:sz w:val="22"/>
+                <w:szCs w:val="22"/>
+              </w:rPr>
+              <w:t>etc..</w:t>
+            </w:r>
+            <w:proofErr w:type="gramEnd"/>
+            <w:r>
+              <w:rPr>
+                <w:rFonts w:ascii="Arial" w:hAnsi="Arial" w:cs="Arial"/>
+                <w:sz w:val="22"/>
+                <w:szCs w:val="22"/>
+              </w:rPr>
+              <w:t>)</w:t>
             </w:r>
           </w:p>
           <w:p>
@@ -1674,7 +1692,25 @@
                 <w:sz w:val="22"/>
                 <w:szCs w:val="22"/>
               </w:rPr>
-              <w:t>Gestion envois et réceptions d’email (création de compte, mots de passe oubliés, etc….)</w:t>
+              <w:t xml:space="preserve">Gestion envois et réceptions d’email (création de compte, mots de passe oubliés, </w:t>
+            </w:r>
+            <w:proofErr w:type="gramStart"/>
+            <w:r>
+              <w:rPr>
+                <w:rFonts w:ascii="Arial" w:hAnsi="Arial" w:cs="Arial"/>
+                <w:sz w:val="22"/>
+                <w:szCs w:val="22"/>
+              </w:rPr>
+              <w:t>etc….</w:t>
+            </w:r>
+            <w:proofErr w:type="gramEnd"/>
+            <w:r>
+              <w:rPr>
+                <w:rFonts w:ascii="Arial" w:hAnsi="Arial" w:cs="Arial"/>
+                <w:sz w:val="22"/>
+                <w:szCs w:val="22"/>
+              </w:rPr>
+              <w:t>)</w:t>
             </w:r>
           </w:p>
         </w:tc>
@@ -1766,7 +1802,25 @@
                 <w:sz w:val="22"/>
                 <w:szCs w:val="22"/>
               </w:rPr>
-              <w:t xml:space="preserve"> permettant d'envoyer des emails facilement. Il offre une interface simple et flexible pour intégrer des fonctionnalités de messagerie.</w:t>
+              <w:t xml:space="preserve"> permettant d'envoyer des </w:t>
+            </w:r>
+            <w:proofErr w:type="gramStart"/>
+            <w:r>
+              <w:rPr>
+                <w:rFonts w:ascii="Arial" w:hAnsi="Arial" w:cs="Arial"/>
+                <w:sz w:val="22"/>
+                <w:szCs w:val="22"/>
+              </w:rPr>
+              <w:t>emails</w:t>
+            </w:r>
+            <w:proofErr w:type="gramEnd"/>
+            <w:r>
+              <w:rPr>
+                <w:rFonts w:ascii="Arial" w:hAnsi="Arial" w:cs="Arial"/>
+                <w:sz w:val="22"/>
+                <w:szCs w:val="22"/>
+              </w:rPr>
+              <w:t xml:space="preserve"> facilement. Il offre une interface simple et flexible pour intégrer des fonctionnalités de messagerie.</w:t>
             </w:r>
           </w:p>
         </w:tc>
@@ -2763,19 +2817,19 @@
                 <w:sz w:val="22"/>
                 <w:szCs w:val="22"/>
               </w:rPr>
-              <w:t>J</w:t>
-            </w:r>
-            <w:r>
-              <w:rPr>
-                <w:rFonts w:ascii="Arial" w:hAnsi="Arial" w:cs="Arial"/>
-                <w:b/>
-                <w:bCs/>
-                <w:sz w:val="22"/>
-                <w:szCs w:val="22"/>
-              </w:rPr>
-              <w:t>sPDF</w:t>
+              <w:t>React</w:t>
             </w:r>
             <w:proofErr w:type="spellEnd"/>
+            <w:r>
+              <w:rPr>
+                <w:rFonts w:ascii="Arial" w:hAnsi="Arial" w:cs="Arial"/>
+                <w:b/>
+                <w:bCs/>
+                <w:sz w:val="22"/>
+                <w:szCs w:val="22"/>
+              </w:rPr>
+              <w:t>-PDF</w:t>
+            </w:r>
           </w:p>
         </w:tc>
         <w:tc>
@@ -2807,7 +2861,7 @@
                 <w:sz w:val="22"/>
                 <w:szCs w:val="22"/>
               </w:rPr>
-              <w:t>JsPDF</w:t>
+              <w:t>React</w:t>
             </w:r>
             <w:proofErr w:type="spellEnd"/>
             <w:r>
@@ -2818,15 +2872,15 @@
                 <w:sz w:val="22"/>
                 <w:szCs w:val="22"/>
               </w:rPr>
-              <w:t>, soutenu par Google,</w:t>
-            </w:r>
-            <w:r>
-              <w:rPr>
-                <w:rFonts w:ascii="Arial" w:hAnsi="Arial" w:cs="Arial"/>
-                <w:sz w:val="22"/>
-                <w:szCs w:val="22"/>
-              </w:rPr>
-              <w:t xml:space="preserve"> est une bibliothèque JavaScript open source qui permet de générer et de manipuler des fichiers PDF côté client. Voici pourquoi vous devriez envisager d’utiliser </w:t>
+              <w:t>-PDF est une bibliothèque JavaScript</w:t>
+            </w:r>
+            <w:r>
+              <w:rPr>
+                <w:rFonts w:ascii="Arial" w:hAnsi="Arial" w:cs="Arial"/>
+                <w:sz w:val="22"/>
+                <w:szCs w:val="22"/>
+              </w:rPr>
+              <w:t xml:space="preserve"> conçue pour faciliter la création et la gestion de fichiers PDF dans des applications </w:t>
             </w:r>
             <w:proofErr w:type="spellStart"/>
             <w:r>
@@ -2835,7 +2889,7 @@
                 <w:sz w:val="22"/>
                 <w:szCs w:val="22"/>
               </w:rPr>
-              <w:t>JsPDF</w:t>
+              <w:t>React</w:t>
             </w:r>
             <w:proofErr w:type="spellEnd"/>
             <w:r>
@@ -2844,7 +2898,25 @@
                 <w:sz w:val="22"/>
                 <w:szCs w:val="22"/>
               </w:rPr>
-              <w:t>.</w:t>
+              <w:t xml:space="preserve">. Elle offre une intégration naturelle avec </w:t>
+            </w:r>
+            <w:proofErr w:type="spellStart"/>
+            <w:r>
+              <w:rPr>
+                <w:rFonts w:ascii="Arial" w:hAnsi="Arial" w:cs="Arial"/>
+                <w:sz w:val="22"/>
+                <w:szCs w:val="22"/>
+              </w:rPr>
+              <w:t>React</w:t>
+            </w:r>
+            <w:proofErr w:type="spellEnd"/>
+            <w:r>
+              <w:rPr>
+                <w:rFonts w:ascii="Arial" w:hAnsi="Arial" w:cs="Arial"/>
+                <w:sz w:val="22"/>
+                <w:szCs w:val="22"/>
+              </w:rPr>
+              <w:t xml:space="preserve"> et des composants dédiés, simplifiant ainsi la manipulation des documents PDF.</w:t>
             </w:r>
           </w:p>
         </w:tc>
@@ -2876,23 +2948,7 @@
                 <w:sz w:val="22"/>
                 <w:szCs w:val="22"/>
               </w:rPr>
-              <w:t>Intégration</w:t>
-            </w:r>
-            <w:r>
-              <w:rPr>
-                <w:rFonts w:ascii="Arial" w:hAnsi="Arial" w:cs="Arial"/>
-                <w:sz w:val="22"/>
-                <w:szCs w:val="22"/>
-              </w:rPr>
-              <w:t xml:space="preserve"> : </w:t>
-            </w:r>
-            <w:r>
-              <w:rPr>
-                <w:rFonts w:ascii="Arial" w:hAnsi="Arial" w:cs="Arial"/>
-                <w:sz w:val="22"/>
-                <w:szCs w:val="22"/>
-              </w:rPr>
-              <w:t xml:space="preserve">La bibliothèque </w:t>
+              <w:t xml:space="preserve">Intégration : </w:t>
             </w:r>
             <w:proofErr w:type="spellStart"/>
             <w:r>
@@ -2901,7 +2957,7 @@
                 <w:sz w:val="22"/>
                 <w:szCs w:val="22"/>
               </w:rPr>
-              <w:t>jsPDF</w:t>
+              <w:t>React</w:t>
             </w:r>
             <w:proofErr w:type="spellEnd"/>
             <w:r>
@@ -2910,49 +2966,89 @@
                 <w:sz w:val="22"/>
                 <w:szCs w:val="22"/>
               </w:rPr>
-              <w:t xml:space="preserve"> permet de créer s’intègre parfaitement avec des services tiers tels que Firebase, Google Drive, etc...</w:t>
-            </w:r>
-            <w:r>
-              <w:rPr>
-                <w:rFonts w:ascii="Arial" w:hAnsi="Arial" w:cs="Arial"/>
-                <w:sz w:val="22"/>
-                <w:szCs w:val="22"/>
-              </w:rPr>
-              <w:br/>
-            </w:r>
-            <w:r>
-              <w:rPr>
-                <w:rFonts w:ascii="Arial" w:hAnsi="Arial" w:cs="Arial"/>
-                <w:sz w:val="22"/>
-                <w:szCs w:val="22"/>
-              </w:rPr>
-              <w:br/>
-            </w:r>
-            <w:r>
-              <w:rPr>
-                <w:rFonts w:ascii="Arial" w:hAnsi="Arial" w:cs="Arial"/>
-                <w:b/>
-                <w:bCs/>
-                <w:sz w:val="22"/>
-                <w:szCs w:val="22"/>
-              </w:rPr>
-              <w:t>Personnalisation</w:t>
-            </w:r>
-            <w:r>
-              <w:rPr>
-                <w:rFonts w:ascii="Arial" w:hAnsi="Arial" w:cs="Arial"/>
-                <w:sz w:val="22"/>
-                <w:szCs w:val="22"/>
-              </w:rPr>
-              <w:t xml:space="preserve"> : L’interface utilisateur est très intuitif, </w:t>
-            </w:r>
-            <w:r>
-              <w:rPr>
-                <w:rFonts w:ascii="Arial" w:hAnsi="Arial" w:cs="Arial"/>
-                <w:sz w:val="22"/>
-                <w:szCs w:val="22"/>
-              </w:rPr>
-              <w:t>ce qui permet aux utilisateurs de générer des PDF sans quitter l’application web.</w:t>
+              <w:t xml:space="preserve">-PDF s'intègre harmonieusement avec </w:t>
+            </w:r>
+            <w:proofErr w:type="spellStart"/>
+            <w:r>
+              <w:rPr>
+                <w:rFonts w:ascii="Arial" w:hAnsi="Arial" w:cs="Arial"/>
+                <w:sz w:val="22"/>
+                <w:szCs w:val="22"/>
+              </w:rPr>
+              <w:t>React</w:t>
+            </w:r>
+            <w:proofErr w:type="spellEnd"/>
+            <w:r>
+              <w:rPr>
+                <w:rFonts w:ascii="Arial" w:hAnsi="Arial" w:cs="Arial"/>
+                <w:sz w:val="22"/>
+                <w:szCs w:val="22"/>
+              </w:rPr>
+              <w:t>, utilisant une syntaxe familière pour une expérience de développement cohérente.</w:t>
+            </w:r>
+          </w:p>
+          <w:p>
+            <w:pPr>
+              <w:rPr>
+                <w:rFonts w:ascii="Arial" w:hAnsi="Arial" w:cs="Arial"/>
+                <w:b/>
+                <w:bCs/>
+                <w:sz w:val="22"/>
+                <w:szCs w:val="22"/>
+              </w:rPr>
+            </w:pPr>
+          </w:p>
+          <w:p>
+            <w:pPr>
+              <w:rPr>
+                <w:rFonts w:ascii="Arial" w:hAnsi="Arial" w:cs="Arial"/>
+                <w:sz w:val="22"/>
+                <w:szCs w:val="22"/>
+              </w:rPr>
+            </w:pPr>
+            <w:r>
+              <w:rPr>
+                <w:rFonts w:ascii="Arial" w:hAnsi="Arial" w:cs="Arial"/>
+                <w:b/>
+                <w:bCs/>
+                <w:sz w:val="22"/>
+                <w:szCs w:val="22"/>
+              </w:rPr>
+              <w:t xml:space="preserve">Composants dédiés : </w:t>
+            </w:r>
+            <w:r>
+              <w:rPr>
+                <w:rFonts w:ascii="Arial" w:hAnsi="Arial" w:cs="Arial"/>
+                <w:sz w:val="22"/>
+                <w:szCs w:val="22"/>
+              </w:rPr>
+              <w:t xml:space="preserve">La bibliothèque propose des composants spécifiques à </w:t>
+            </w:r>
+            <w:proofErr w:type="spellStart"/>
+            <w:r>
+              <w:rPr>
+                <w:rFonts w:ascii="Arial" w:hAnsi="Arial" w:cs="Arial"/>
+                <w:sz w:val="22"/>
+                <w:szCs w:val="22"/>
+              </w:rPr>
+              <w:t>React</w:t>
+            </w:r>
+            <w:proofErr w:type="spellEnd"/>
+            <w:r>
+              <w:rPr>
+                <w:rFonts w:ascii="Arial" w:hAnsi="Arial" w:cs="Arial"/>
+                <w:sz w:val="22"/>
+                <w:szCs w:val="22"/>
+              </w:rPr>
+              <w:t xml:space="preserve">, simplifiant la création et la gestion des fichiers PDF pour </w:t>
+            </w:r>
+            <w:r>
+              <w:rPr>
+                <w:rFonts w:ascii="Arial" w:hAnsi="Arial" w:cs="Arial"/>
+                <w:sz w:val="22"/>
+                <w:szCs w:val="22"/>
+              </w:rPr>
+              <w:t>le projet</w:t>
             </w:r>
           </w:p>
         </w:tc>
@@ -3480,7 +3576,25 @@
                 <w:sz w:val="22"/>
                 <w:szCs w:val="22"/>
               </w:rPr>
-              <w:t xml:space="preserve"> permet aux entreprises et aux créateurs de gérer leur présence sur Instagram depuis votre application. Elle permet de construire des services uniques qui permettent aux clients de répondre aux commentaires sur leurs publications, d’analyser leurs statistiques, d’effectuer des recherches avec des hashtags, etc..</w:t>
+              <w:t xml:space="preserve"> permet aux entreprises et aux créateurs de gérer leur présence sur Instagram depuis votre application. Elle permet de construire des services uniques qui permettent aux clients de répondre aux commentaires sur leurs publications, d’analyser leurs statistiques, d’effectuer des recherches avec des </w:t>
+            </w:r>
+            <w:proofErr w:type="gramStart"/>
+            <w:r>
+              <w:rPr>
+                <w:rFonts w:ascii="Arial" w:hAnsi="Arial" w:cs="Arial"/>
+                <w:sz w:val="22"/>
+                <w:szCs w:val="22"/>
+              </w:rPr>
+              <w:t>hashtags</w:t>
+            </w:r>
+            <w:proofErr w:type="gramEnd"/>
+            <w:r>
+              <w:rPr>
+                <w:rFonts w:ascii="Arial" w:hAnsi="Arial" w:cs="Arial"/>
+                <w:sz w:val="22"/>
+                <w:szCs w:val="22"/>
+              </w:rPr>
+              <w:t>, etc..</w:t>
             </w:r>
           </w:p>
         </w:tc>
@@ -3782,7 +3896,25 @@
                 <w:sz w:val="22"/>
                 <w:szCs w:val="22"/>
               </w:rPr>
-              <w:t> : Possibilité de détailler les horaires d’ouverture ou fermeture pour  avoir des information à jour et d’offrir une expérience cohérente à tous les utilisateurs Deliveroo</w:t>
+              <w:t xml:space="preserve"> : Possibilité de détailler les horaires d’ouverture ou fermeture </w:t>
+            </w:r>
+            <w:proofErr w:type="gramStart"/>
+            <w:r>
+              <w:rPr>
+                <w:rFonts w:ascii="Arial" w:hAnsi="Arial" w:cs="Arial"/>
+                <w:sz w:val="22"/>
+                <w:szCs w:val="22"/>
+              </w:rPr>
+              <w:t>pour  avoir</w:t>
+            </w:r>
+            <w:proofErr w:type="gramEnd"/>
+            <w:r>
+              <w:rPr>
+                <w:rFonts w:ascii="Arial" w:hAnsi="Arial" w:cs="Arial"/>
+                <w:sz w:val="22"/>
+                <w:szCs w:val="22"/>
+              </w:rPr>
+              <w:t xml:space="preserve"> des information à jour et d’offrir une expérience cohérente à tous les utilisateurs Deliveroo</w:t>
             </w:r>
           </w:p>
         </w:tc>
@@ -4189,8 +4321,17 @@
           <w:b/>
           <w:bCs/>
         </w:rPr>
-        <w:t>Adresses email</w:t>
-      </w:r>
+        <w:t xml:space="preserve">Adresses </w:t>
+      </w:r>
+      <w:proofErr w:type="gramStart"/>
+      <w:r>
+        <w:rPr>
+          <w:b/>
+          <w:bCs/>
+        </w:rPr>
+        <w:t>email</w:t>
+      </w:r>
+      <w:proofErr w:type="gramEnd"/>
       <w:r>
         <w:rPr>
           <w:b/>
@@ -4259,11 +4400,19 @@
         </w:rPr>
       </w:pPr>
       <w:hyperlink r:id="rId13">
+        <w:proofErr w:type="gramStart"/>
         <w:r>
           <w:rPr>
             <w:rStyle w:val="Lienhypertexte"/>
           </w:rPr>
-          <w:t>support@</w:t>
+          <w:t>support</w:t>
+        </w:r>
+        <w:proofErr w:type="gramEnd"/>
+        <w:r>
+          <w:rPr>
+            <w:rStyle w:val="Lienhypertexte"/>
+          </w:rPr>
+          <w:t>@</w:t>
         </w:r>
         <w:r>
           <w:t xml:space="preserve"> </w:t>
@@ -4653,7 +4802,15 @@
         <w:t>Sauvegarde et Récupération des Données</w:t>
       </w:r>
       <w:r>
-        <w:t xml:space="preserve"> : Des stratégies régulières de sauvegarde et des plans de récupération seront instaurés, garantissant la continuité des opérations et une protection efficace contre toute perte potentielle de données. </w:t>
+        <w:t xml:space="preserve"> : Des stratégies régulières de sauvegarde et des plans de récupération seront instaurés, garantissant la continuité des opérations et une protection efficace contre </w:t>
+      </w:r>
+      <w:proofErr w:type="gramStart"/>
+      <w:r>
+        <w:t>toute</w:t>
+      </w:r>
+      <w:proofErr w:type="gramEnd"/>
+      <w:r>
+        <w:t xml:space="preserve"> perte potentielle de données. </w:t>
       </w:r>
       <w:r>
         <w:br/>

</xml_diff>